<commit_message>
word de presentacion acabado
</commit_message>
<xml_diff>
--- a/Explicacion capturas.docx
+++ b/Explicacion capturas.docx
@@ -1,6 +1,6 @@
 
 <file path=word/document.xml><?xml version="1.0" encoding="utf-8"?>
-<w:document xmlns:wpc="http://schemas.microsoft.com/office/word/2010/wordprocessingCanvas" xmlns:mc="http://schemas.openxmlformats.org/markup-compatibility/2006" xmlns:o="urn:schemas-microsoft-com:office:office" xmlns:r="http://schemas.openxmlformats.org/officeDocument/2006/relationships" xmlns:m="http://schemas.openxmlformats.org/officeDocument/2006/math" xmlns:v="urn:schemas-microsoft-com:vml" xmlns:wp14="http://schemas.microsoft.com/office/word/2010/wordprocessingDrawing" xmlns:wp="http://schemas.openxmlformats.org/drawingml/2006/wordprocessingDrawing" xmlns:w10="urn:schemas-microsoft-com:office:word" xmlns:w="http://schemas.openxmlformats.org/wordprocessingml/2006/main" xmlns:w14="http://schemas.microsoft.com/office/word/2010/wordml" xmlns:wpg="http://schemas.microsoft.com/office/word/2010/wordprocessingGroup" xmlns:wpi="http://schemas.microsoft.com/office/word/2010/wordprocessingInk" xmlns:wne="http://schemas.microsoft.com/office/word/2006/wordml" xmlns:wps="http://schemas.microsoft.com/office/word/2010/wordprocessingShape" mc:Ignorable="w14 wp14">
+<w:document xmlns:ve="http://schemas.openxmlformats.org/markup-compatibility/2006" xmlns:o="urn:schemas-microsoft-com:office:office" xmlns:r="http://schemas.openxmlformats.org/officeDocument/2006/relationships" xmlns:m="http://schemas.openxmlformats.org/officeDocument/2006/math" xmlns:v="urn:schemas-microsoft-com:vml" xmlns:wp="http://schemas.openxmlformats.org/drawingml/2006/wordprocessingDrawing" xmlns:w10="urn:schemas-microsoft-com:office:word" xmlns:w="http://schemas.openxmlformats.org/wordprocessingml/2006/main" xmlns:wne="http://schemas.microsoft.com/office/word/2006/wordml">
   <w:body>
     <w:p>
       <w:pPr>
@@ -29,10 +29,10 @@
                     </pic:cNvPicPr>
                   </pic:nvPicPr>
                   <pic:blipFill>
-                    <a:blip r:embed="rId5">
+                    <a:blip r:embed="rId4" cstate="print">
                       <a:extLst>
                         <a:ext uri="{28A0092B-C50C-407E-A947-70E740481C1C}">
-                          <a14:useLocalDpi xmlns:a14="http://schemas.microsoft.com/office/drawing/2010/main" val="0"/>
+                          <a14:useLocalDpi xmlns:a14="http://schemas.microsoft.com/office/drawing/2010/main" xmlns:wps="http://schemas.microsoft.com/office/word/2010/wordprocessingShape" xmlns:wpi="http://schemas.microsoft.com/office/word/2010/wordprocessingInk" xmlns:wpg="http://schemas.microsoft.com/office/word/2010/wordprocessingGroup" xmlns:w14="http://schemas.microsoft.com/office/word/2010/wordml" xmlns:w="http://schemas.openxmlformats.org/wordprocessingml/2006/main" xmlns:w10="urn:schemas-microsoft-com:office:word" xmlns:wp14="http://schemas.microsoft.com/office/word/2010/wordprocessingDrawing" xmlns:v="urn:schemas-microsoft-com:vml" xmlns:o="urn:schemas-microsoft-com:office:office" xmlns:mc="http://schemas.openxmlformats.org/markup-compatibility/2006" xmlns:wpc="http://schemas.microsoft.com/office/word/2010/wordprocessingCanvas" xmlns="" val="0"/>
                         </a:ext>
                       </a:extLst>
                     </a:blip>
@@ -102,10 +102,10 @@
                     </pic:cNvPicPr>
                   </pic:nvPicPr>
                   <pic:blipFill>
-                    <a:blip r:embed="rId6">
+                    <a:blip r:embed="rId5" cstate="print">
                       <a:extLst>
                         <a:ext uri="{28A0092B-C50C-407E-A947-70E740481C1C}">
-                          <a14:useLocalDpi xmlns:a14="http://schemas.microsoft.com/office/drawing/2010/main" val="0"/>
+                          <a14:useLocalDpi xmlns:a14="http://schemas.microsoft.com/office/drawing/2010/main" xmlns:wps="http://schemas.microsoft.com/office/word/2010/wordprocessingShape" xmlns:wpi="http://schemas.microsoft.com/office/word/2010/wordprocessingInk" xmlns:wpg="http://schemas.microsoft.com/office/word/2010/wordprocessingGroup" xmlns:w14="http://schemas.microsoft.com/office/word/2010/wordml" xmlns:w="http://schemas.openxmlformats.org/wordprocessingml/2006/main" xmlns:w10="urn:schemas-microsoft-com:office:word" xmlns:wp14="http://schemas.microsoft.com/office/word/2010/wordprocessingDrawing" xmlns:v="urn:schemas-microsoft-com:vml" xmlns:o="urn:schemas-microsoft-com:office:office" xmlns:mc="http://schemas.openxmlformats.org/markup-compatibility/2006" xmlns:wpc="http://schemas.microsoft.com/office/word/2010/wordprocessingCanvas" xmlns="" val="0"/>
                         </a:ext>
                       </a:extLst>
                     </a:blip>
@@ -136,6 +136,388 @@
       <w:bookmarkStart w:id="0" w:name="_GoBack"/>
       <w:bookmarkEnd w:id="0"/>
     </w:p>
+    <w:p>
+      <w:pPr>
+        <w:jc w:val="center"/>
+      </w:pPr>
+    </w:p>
+    <w:p>
+      <w:r>
+        <w:t xml:space="preserve">Página de Aplicaciones, en la cual podremos buscar aplicaciones de la base de datos por el nombre de la </w:t>
+      </w:r>
+      <w:proofErr w:type="spellStart"/>
+      <w:r>
+        <w:t>App</w:t>
+      </w:r>
+      <w:proofErr w:type="spellEnd"/>
+      <w:r>
+        <w:t>, o mediante filtros.</w:t>
+      </w:r>
+    </w:p>
+    <w:p>
+      <w:r>
+        <w:lastRenderedPageBreak/>
+        <w:t xml:space="preserve"> </w:t>
+      </w:r>
+      <w:r>
+        <w:rPr>
+          <w:noProof/>
+          <w:lang w:eastAsia="es-ES"/>
+        </w:rPr>
+        <w:drawing>
+          <wp:inline distT="0" distB="0" distL="0" distR="0">
+            <wp:extent cx="5287685" cy="3269895"/>
+            <wp:effectExtent l="19050" t="0" r="8215" b="0"/>
+            <wp:docPr id="3" name="Imagen 1" descr="C:\Users\Sergio\HADAWEB\web\Capturas\IniciarSesion.jpg"/>
+            <wp:cNvGraphicFramePr>
+              <a:graphicFrameLocks xmlns:a="http://schemas.openxmlformats.org/drawingml/2006/main" noChangeAspect="1"/>
+            </wp:cNvGraphicFramePr>
+            <a:graphic xmlns:a="http://schemas.openxmlformats.org/drawingml/2006/main">
+              <a:graphicData uri="http://schemas.openxmlformats.org/drawingml/2006/picture">
+                <pic:pic xmlns:pic="http://schemas.openxmlformats.org/drawingml/2006/picture">
+                  <pic:nvPicPr>
+                    <pic:cNvPr id="0" name="Picture 1" descr="C:\Users\Sergio\HADAWEB\web\Capturas\IniciarSesion.jpg"/>
+                    <pic:cNvPicPr>
+                      <a:picLocks noChangeAspect="1" noChangeArrowheads="1"/>
+                    </pic:cNvPicPr>
+                  </pic:nvPicPr>
+                  <pic:blipFill>
+                    <a:blip r:embed="rId6" cstate="print"/>
+                    <a:srcRect/>
+                    <a:stretch>
+                      <a:fillRect/>
+                    </a:stretch>
+                  </pic:blipFill>
+                  <pic:spPr bwMode="auto">
+                    <a:xfrm>
+                      <a:off x="0" y="0"/>
+                      <a:ext cx="5291588" cy="3272309"/>
+                    </a:xfrm>
+                    <a:prstGeom prst="rect">
+                      <a:avLst/>
+                    </a:prstGeom>
+                    <a:noFill/>
+                    <a:ln w="9525">
+                      <a:noFill/>
+                      <a:miter lim="800000"/>
+                      <a:headEnd/>
+                      <a:tailEnd/>
+                    </a:ln>
+                  </pic:spPr>
+                </pic:pic>
+              </a:graphicData>
+            </a:graphic>
+          </wp:inline>
+        </w:drawing>
+      </w:r>
+    </w:p>
+    <w:p/>
+    <w:p>
+      <w:r>
+        <w:t xml:space="preserve">Pagina "Iniciar Sesión", en este apartado podremos </w:t>
+      </w:r>
+      <w:proofErr w:type="spellStart"/>
+      <w:r>
+        <w:t>loguearnos</w:t>
+      </w:r>
+      <w:proofErr w:type="spellEnd"/>
+      <w:r>
+        <w:t xml:space="preserve"> introduciendo el nombre de usuario y la contraseña. En caso de haber olvidado la contraseña podrás pedir una nueva en la parte de "¿Olvidó la contraseña?"</w:t>
+      </w:r>
+    </w:p>
+    <w:p/>
+    <w:p>
+      <w:r>
+        <w:rPr>
+          <w:noProof/>
+          <w:lang w:eastAsia="es-ES"/>
+        </w:rPr>
+        <w:drawing>
+          <wp:inline distT="0" distB="0" distL="0" distR="0">
+            <wp:extent cx="5145481" cy="3361269"/>
+            <wp:effectExtent l="19050" t="0" r="0" b="0"/>
+            <wp:docPr id="4" name="Imagen 2" descr="C:\Users\Sergio\HADAWEB\web\Capturas\Registro.jpg"/>
+            <wp:cNvGraphicFramePr>
+              <a:graphicFrameLocks xmlns:a="http://schemas.openxmlformats.org/drawingml/2006/main" noChangeAspect="1"/>
+            </wp:cNvGraphicFramePr>
+            <a:graphic xmlns:a="http://schemas.openxmlformats.org/drawingml/2006/main">
+              <a:graphicData uri="http://schemas.openxmlformats.org/drawingml/2006/picture">
+                <pic:pic xmlns:pic="http://schemas.openxmlformats.org/drawingml/2006/picture">
+                  <pic:nvPicPr>
+                    <pic:cNvPr id="0" name="Picture 2" descr="C:\Users\Sergio\HADAWEB\web\Capturas\Registro.jpg"/>
+                    <pic:cNvPicPr>
+                      <a:picLocks noChangeAspect="1" noChangeArrowheads="1"/>
+                    </pic:cNvPicPr>
+                  </pic:nvPicPr>
+                  <pic:blipFill>
+                    <a:blip r:embed="rId7" cstate="print"/>
+                    <a:srcRect/>
+                    <a:stretch>
+                      <a:fillRect/>
+                    </a:stretch>
+                  </pic:blipFill>
+                  <pic:spPr bwMode="auto">
+                    <a:xfrm>
+                      <a:off x="0" y="0"/>
+                      <a:ext cx="5145070" cy="3361001"/>
+                    </a:xfrm>
+                    <a:prstGeom prst="rect">
+                      <a:avLst/>
+                    </a:prstGeom>
+                    <a:noFill/>
+                    <a:ln w="9525">
+                      <a:noFill/>
+                      <a:miter lim="800000"/>
+                      <a:headEnd/>
+                      <a:tailEnd/>
+                    </a:ln>
+                  </pic:spPr>
+                </pic:pic>
+              </a:graphicData>
+            </a:graphic>
+          </wp:inline>
+        </w:drawing>
+      </w:r>
+      <w:r>
+        <w:t xml:space="preserve"> </w:t>
+      </w:r>
+    </w:p>
+    <w:p/>
+    <w:p>
+      <w:r>
+        <w:t>Página "Registro", en este apartado podrás registrarte en la página WEB, rellenando los campos obligatorios. A continuación el usuario quedará guardado en la Base de Datos para poder iniciar sesión en un futuro.</w:t>
+      </w:r>
+    </w:p>
+    <w:p/>
+    <w:p/>
+    <w:p>
+      <w:r>
+        <w:rPr>
+          <w:noProof/>
+          <w:lang w:eastAsia="es-ES"/>
+        </w:rPr>
+        <w:lastRenderedPageBreak/>
+        <w:drawing>
+          <wp:inline distT="0" distB="0" distL="0" distR="0">
+            <wp:extent cx="5145481" cy="3186620"/>
+            <wp:effectExtent l="19050" t="0" r="0" b="0"/>
+            <wp:docPr id="5" name="Imagen 3" descr="C:\Users\Sergio\HADAWEB\web\Capturas\PerfilUsuario.jpg"/>
+            <wp:cNvGraphicFramePr>
+              <a:graphicFrameLocks xmlns:a="http://schemas.openxmlformats.org/drawingml/2006/main" noChangeAspect="1"/>
+            </wp:cNvGraphicFramePr>
+            <a:graphic xmlns:a="http://schemas.openxmlformats.org/drawingml/2006/main">
+              <a:graphicData uri="http://schemas.openxmlformats.org/drawingml/2006/picture">
+                <pic:pic xmlns:pic="http://schemas.openxmlformats.org/drawingml/2006/picture">
+                  <pic:nvPicPr>
+                    <pic:cNvPr id="0" name="Picture 3" descr="C:\Users\Sergio\HADAWEB\web\Capturas\PerfilUsuario.jpg"/>
+                    <pic:cNvPicPr>
+                      <a:picLocks noChangeAspect="1" noChangeArrowheads="1"/>
+                    </pic:cNvPicPr>
+                  </pic:nvPicPr>
+                  <pic:blipFill>
+                    <a:blip r:embed="rId8" cstate="print"/>
+                    <a:srcRect/>
+                    <a:stretch>
+                      <a:fillRect/>
+                    </a:stretch>
+                  </pic:blipFill>
+                  <pic:spPr bwMode="auto">
+                    <a:xfrm>
+                      <a:off x="0" y="0"/>
+                      <a:ext cx="5144622" cy="3186088"/>
+                    </a:xfrm>
+                    <a:prstGeom prst="rect">
+                      <a:avLst/>
+                    </a:prstGeom>
+                    <a:noFill/>
+                    <a:ln w="9525">
+                      <a:noFill/>
+                      <a:miter lim="800000"/>
+                      <a:headEnd/>
+                      <a:tailEnd/>
+                    </a:ln>
+                  </pic:spPr>
+                </pic:pic>
+              </a:graphicData>
+            </a:graphic>
+          </wp:inline>
+        </w:drawing>
+      </w:r>
+    </w:p>
+    <w:p/>
+    <w:p>
+      <w:r>
+        <w:t xml:space="preserve">Página "Perfil de Usuario". Toda persona registrada tendrá un apartado en el cual verá </w:t>
+      </w:r>
+      <w:r>
+        <w:t>su información con la que registró, que además podrá ser vista por el resto de usuarios.</w:t>
+      </w:r>
+    </w:p>
+    <w:p>
+      <w:r>
+        <w:t>En cualquier momento el dueño de dicha cuenta, podrá eliminarla con el botón "eliminar cuenta", lo que borrará su información de la Base de Datos.</w:t>
+      </w:r>
+    </w:p>
+    <w:p/>
+    <w:p>
+      <w:r>
+        <w:rPr>
+          <w:noProof/>
+          <w:lang w:eastAsia="es-ES"/>
+        </w:rPr>
+        <w:drawing>
+          <wp:inline distT="0" distB="0" distL="0" distR="0">
+            <wp:extent cx="4984546" cy="3094302"/>
+            <wp:effectExtent l="19050" t="0" r="6554" b="0"/>
+            <wp:docPr id="6" name="Imagen 4" descr="C:\Users\Sergio\HADAWEB\web\Capturas\SubirApp.jpg"/>
+            <wp:cNvGraphicFramePr>
+              <a:graphicFrameLocks xmlns:a="http://schemas.openxmlformats.org/drawingml/2006/main" noChangeAspect="1"/>
+            </wp:cNvGraphicFramePr>
+            <a:graphic xmlns:a="http://schemas.openxmlformats.org/drawingml/2006/main">
+              <a:graphicData uri="http://schemas.openxmlformats.org/drawingml/2006/picture">
+                <pic:pic xmlns:pic="http://schemas.openxmlformats.org/drawingml/2006/picture">
+                  <pic:nvPicPr>
+                    <pic:cNvPr id="0" name="Picture 4" descr="C:\Users\Sergio\HADAWEB\web\Capturas\SubirApp.jpg"/>
+                    <pic:cNvPicPr>
+                      <a:picLocks noChangeAspect="1" noChangeArrowheads="1"/>
+                    </pic:cNvPicPr>
+                  </pic:nvPicPr>
+                  <pic:blipFill>
+                    <a:blip r:embed="rId9" cstate="print"/>
+                    <a:srcRect/>
+                    <a:stretch>
+                      <a:fillRect/>
+                    </a:stretch>
+                  </pic:blipFill>
+                  <pic:spPr bwMode="auto">
+                    <a:xfrm>
+                      <a:off x="0" y="0"/>
+                      <a:ext cx="4983714" cy="3093786"/>
+                    </a:xfrm>
+                    <a:prstGeom prst="rect">
+                      <a:avLst/>
+                    </a:prstGeom>
+                    <a:noFill/>
+                    <a:ln w="9525">
+                      <a:noFill/>
+                      <a:miter lim="800000"/>
+                      <a:headEnd/>
+                      <a:tailEnd/>
+                    </a:ln>
+                  </pic:spPr>
+                </pic:pic>
+              </a:graphicData>
+            </a:graphic>
+          </wp:inline>
+        </w:drawing>
+      </w:r>
+    </w:p>
+    <w:p/>
+    <w:p>
+      <w:r>
+        <w:t xml:space="preserve">Pagina "Subir </w:t>
+      </w:r>
+      <w:proofErr w:type="spellStart"/>
+      <w:r>
+        <w:t>App</w:t>
+      </w:r>
+      <w:proofErr w:type="spellEnd"/>
+      <w:r>
+        <w:t xml:space="preserve">". Cuando un usuario desee subir una nueva aplicación al servidor para compartirla, esta será la interfaz con los campos que debe rellenar. Cabe destacar que podrá clasificar su </w:t>
+      </w:r>
+      <w:proofErr w:type="spellStart"/>
+      <w:r>
+        <w:t>App</w:t>
+      </w:r>
+      <w:proofErr w:type="spellEnd"/>
+      <w:r>
+        <w:t xml:space="preserve"> con una categoría e incluso ponerle un precio o publicarla gratuita.</w:t>
+      </w:r>
+    </w:p>
+    <w:p>
+      <w:r>
+        <w:rPr>
+          <w:noProof/>
+          <w:lang w:eastAsia="es-ES"/>
+        </w:rPr>
+        <w:lastRenderedPageBreak/>
+        <w:drawing>
+          <wp:inline distT="0" distB="0" distL="0" distR="0">
+            <wp:extent cx="5379567" cy="3353496"/>
+            <wp:effectExtent l="19050" t="0" r="0" b="0"/>
+            <wp:docPr id="7" name="Imagen 5" descr="C:\Users\Sergio\HADAWEB\web\Capturas\PerfilApp.jpg"/>
+            <wp:cNvGraphicFramePr>
+              <a:graphicFrameLocks xmlns:a="http://schemas.openxmlformats.org/drawingml/2006/main" noChangeAspect="1"/>
+            </wp:cNvGraphicFramePr>
+            <a:graphic xmlns:a="http://schemas.openxmlformats.org/drawingml/2006/main">
+              <a:graphicData uri="http://schemas.openxmlformats.org/drawingml/2006/picture">
+                <pic:pic xmlns:pic="http://schemas.openxmlformats.org/drawingml/2006/picture">
+                  <pic:nvPicPr>
+                    <pic:cNvPr id="0" name="Picture 5" descr="C:\Users\Sergio\HADAWEB\web\Capturas\PerfilApp.jpg"/>
+                    <pic:cNvPicPr>
+                      <a:picLocks noChangeAspect="1" noChangeArrowheads="1"/>
+                    </pic:cNvPicPr>
+                  </pic:nvPicPr>
+                  <pic:blipFill>
+                    <a:blip r:embed="rId10" cstate="print"/>
+                    <a:srcRect/>
+                    <a:stretch>
+                      <a:fillRect/>
+                    </a:stretch>
+                  </pic:blipFill>
+                  <pic:spPr bwMode="auto">
+                    <a:xfrm>
+                      <a:off x="0" y="0"/>
+                      <a:ext cx="5379567" cy="3353496"/>
+                    </a:xfrm>
+                    <a:prstGeom prst="rect">
+                      <a:avLst/>
+                    </a:prstGeom>
+                    <a:noFill/>
+                    <a:ln w="9525">
+                      <a:noFill/>
+                      <a:miter lim="800000"/>
+                      <a:headEnd/>
+                      <a:tailEnd/>
+                    </a:ln>
+                  </pic:spPr>
+                </pic:pic>
+              </a:graphicData>
+            </a:graphic>
+          </wp:inline>
+        </w:drawing>
+      </w:r>
+    </w:p>
+    <w:p/>
+    <w:p>
+      <w:r>
+        <w:t xml:space="preserve">Página "Perfil </w:t>
+      </w:r>
+      <w:proofErr w:type="spellStart"/>
+      <w:r>
+        <w:t>App</w:t>
+      </w:r>
+      <w:proofErr w:type="spellEnd"/>
+      <w:r>
+        <w:t xml:space="preserve">". Cuando una aplicación ya ha sido subida al servidor, cuando un usuario haga </w:t>
+      </w:r>
+      <w:proofErr w:type="spellStart"/>
+      <w:r>
+        <w:t>click</w:t>
+      </w:r>
+      <w:proofErr w:type="spellEnd"/>
+      <w:r>
+        <w:t xml:space="preserve"> sobre ella, verá esta interfaz, en la cual tendrá toda la información de esa aplicación,  nombre, descripción y precio. Una vez que el usuario se descargue la </w:t>
+      </w:r>
+      <w:proofErr w:type="spellStart"/>
+      <w:r>
+        <w:t>App</w:t>
+      </w:r>
+      <w:proofErr w:type="spellEnd"/>
+      <w:r>
+        <w:t>, podrá valorarla con su opinión de 0-10 .</w:t>
+      </w:r>
+    </w:p>
     <w:sectPr>
       <w:pgSz w:w="11906" w:h="16838"/>
       <w:pgMar w:top="1417" w:right="1701" w:bottom="1417" w:left="1701" w:header="708" w:footer="708" w:gutter="0"/>
@@ -147,7 +529,7 @@
 </file>
 
 <file path=word/styles.xml><?xml version="1.0" encoding="utf-8"?>
-<w:styles xmlns:mc="http://schemas.openxmlformats.org/markup-compatibility/2006" xmlns:r="http://schemas.openxmlformats.org/officeDocument/2006/relationships" xmlns:w="http://schemas.openxmlformats.org/wordprocessingml/2006/main" xmlns:w14="http://schemas.microsoft.com/office/word/2010/wordml" mc:Ignorable="w14">
+<w:styles xmlns:r="http://schemas.openxmlformats.org/officeDocument/2006/relationships" xmlns:w="http://schemas.openxmlformats.org/wordprocessingml/2006/main">
   <w:docDefaults>
     <w:rPrDefault>
       <w:rPr>
@@ -305,6 +687,7 @@
   <w:style w:type="paragraph" w:default="1" w:styleId="Normal">
     <w:name w:val="Normal"/>
     <w:qFormat/>
+    <w:rsid w:val="007A1764"/>
   </w:style>
   <w:style w:type="character" w:default="1" w:styleId="Fuentedeprrafopredeter">
     <w:name w:val="Default Paragraph Font"/>
@@ -317,6 +700,7 @@
     <w:uiPriority w:val="99"/>
     <w:semiHidden/>
     <w:unhideWhenUsed/>
+    <w:qFormat/>
     <w:tblPr>
       <w:tblInd w:w="0" w:type="dxa"/>
       <w:tblCellMar>

</xml_diff>

<commit_message>
Arreglada la franja blanca en la página de registro, corregido el word y arreglado el PDF
</commit_message>
<xml_diff>
--- a/Explicacion capturas.docx
+++ b/Explicacion capturas.docx
@@ -1,6 +1,6 @@
 
 <file path=word/document.xml><?xml version="1.0" encoding="utf-8"?>
-<w:document xmlns:ve="http://schemas.openxmlformats.org/markup-compatibility/2006" xmlns:o="urn:schemas-microsoft-com:office:office" xmlns:r="http://schemas.openxmlformats.org/officeDocument/2006/relationships" xmlns:m="http://schemas.openxmlformats.org/officeDocument/2006/math" xmlns:v="urn:schemas-microsoft-com:vml" xmlns:wp="http://schemas.openxmlformats.org/drawingml/2006/wordprocessingDrawing" xmlns:w10="urn:schemas-microsoft-com:office:word" xmlns:w="http://schemas.openxmlformats.org/wordprocessingml/2006/main" xmlns:wne="http://schemas.microsoft.com/office/word/2006/wordml">
+<w:document xmlns:wpc="http://schemas.microsoft.com/office/word/2010/wordprocessingCanvas" xmlns:mc="http://schemas.openxmlformats.org/markup-compatibility/2006" xmlns:o="urn:schemas-microsoft-com:office:office" xmlns:r="http://schemas.openxmlformats.org/officeDocument/2006/relationships" xmlns:m="http://schemas.openxmlformats.org/officeDocument/2006/math" xmlns:v="urn:schemas-microsoft-com:vml" xmlns:wp14="http://schemas.microsoft.com/office/word/2010/wordprocessingDrawing" xmlns:wp="http://schemas.openxmlformats.org/drawingml/2006/wordprocessingDrawing" xmlns:w10="urn:schemas-microsoft-com:office:word" xmlns:w="http://schemas.openxmlformats.org/wordprocessingml/2006/main" xmlns:w14="http://schemas.microsoft.com/office/word/2010/wordml" xmlns:wpg="http://schemas.microsoft.com/office/word/2010/wordprocessingGroup" xmlns:wpi="http://schemas.microsoft.com/office/word/2010/wordprocessingInk" xmlns:wne="http://schemas.microsoft.com/office/word/2006/wordml" xmlns:wps="http://schemas.microsoft.com/office/word/2010/wordprocessingShape" mc:Ignorable="w14 wp14">
   <w:body>
     <w:p>
       <w:pPr>
@@ -29,10 +29,10 @@
                     </pic:cNvPicPr>
                   </pic:nvPicPr>
                   <pic:blipFill>
-                    <a:blip r:embed="rId4" cstate="print">
+                    <a:blip r:embed="rId5" cstate="print">
                       <a:extLst>
                         <a:ext uri="{28A0092B-C50C-407E-A947-70E740481C1C}">
-                          <a14:useLocalDpi xmlns:a14="http://schemas.microsoft.com/office/drawing/2010/main" xmlns:wps="http://schemas.microsoft.com/office/word/2010/wordprocessingShape" xmlns:wpi="http://schemas.microsoft.com/office/word/2010/wordprocessingInk" xmlns:wpg="http://schemas.microsoft.com/office/word/2010/wordprocessingGroup" xmlns:w14="http://schemas.microsoft.com/office/word/2010/wordml" xmlns:w="http://schemas.openxmlformats.org/wordprocessingml/2006/main" xmlns:w10="urn:schemas-microsoft-com:office:word" xmlns:wp14="http://schemas.microsoft.com/office/word/2010/wordprocessingDrawing" xmlns:v="urn:schemas-microsoft-com:vml" xmlns:o="urn:schemas-microsoft-com:office:office" xmlns:mc="http://schemas.openxmlformats.org/markup-compatibility/2006" xmlns:wpc="http://schemas.microsoft.com/office/word/2010/wordprocessingCanvas" xmlns="" val="0"/>
+                          <a14:useLocalDpi xmlns:a14="http://schemas.microsoft.com/office/drawing/2010/main" val="0"/>
                         </a:ext>
                       </a:extLst>
                     </a:blip>
@@ -102,10 +102,10 @@
                     </pic:cNvPicPr>
                   </pic:nvPicPr>
                   <pic:blipFill>
-                    <a:blip r:embed="rId5" cstate="print">
+                    <a:blip r:embed="rId6" cstate="print">
                       <a:extLst>
                         <a:ext uri="{28A0092B-C50C-407E-A947-70E740481C1C}">
-                          <a14:useLocalDpi xmlns:a14="http://schemas.microsoft.com/office/drawing/2010/main" xmlns:wps="http://schemas.microsoft.com/office/word/2010/wordprocessingShape" xmlns:wpi="http://schemas.microsoft.com/office/word/2010/wordprocessingInk" xmlns:wpg="http://schemas.microsoft.com/office/word/2010/wordprocessingGroup" xmlns:w14="http://schemas.microsoft.com/office/word/2010/wordml" xmlns:w="http://schemas.openxmlformats.org/wordprocessingml/2006/main" xmlns:w10="urn:schemas-microsoft-com:office:word" xmlns:wp14="http://schemas.microsoft.com/office/word/2010/wordprocessingDrawing" xmlns:v="urn:schemas-microsoft-com:vml" xmlns:o="urn:schemas-microsoft-com:office:office" xmlns:mc="http://schemas.openxmlformats.org/markup-compatibility/2006" xmlns:wpc="http://schemas.microsoft.com/office/word/2010/wordprocessingCanvas" xmlns="" val="0"/>
+                          <a14:useLocalDpi xmlns:a14="http://schemas.microsoft.com/office/drawing/2010/main" val="0"/>
                         </a:ext>
                       </a:extLst>
                     </a:blip>
@@ -133,8 +133,6 @@
           </wp:inline>
         </w:drawing>
       </w:r>
-      <w:bookmarkStart w:id="0" w:name="_GoBack"/>
-      <w:bookmarkEnd w:id="0"/>
     </w:p>
     <w:p>
       <w:pPr>
@@ -143,29 +141,21 @@
     </w:p>
     <w:p>
       <w:r>
-        <w:t xml:space="preserve">Página de Aplicaciones, en la cual podremos buscar aplicaciones de la base de datos por el nombre de la </w:t>
-      </w:r>
-      <w:proofErr w:type="spellStart"/>
-      <w:r>
-        <w:t>App</w:t>
-      </w:r>
-      <w:proofErr w:type="spellEnd"/>
-      <w:r>
-        <w:t>, o mediante filtros.</w:t>
-      </w:r>
-    </w:p>
-    <w:p>
-      <w:r>
-        <w:lastRenderedPageBreak/>
-        <w:t xml:space="preserve"> </w:t>
-      </w:r>
+        <w:t>Página de Aplicaciones, en la cual podremos buscar aplicaciones de la base de datos por el nombre de la App, o mediante filtros.</w:t>
+      </w:r>
+    </w:p>
+    <w:p>
+      <w:pPr>
+        <w:jc w:val="center"/>
+      </w:pPr>
       <w:r>
         <w:rPr>
           <w:noProof/>
           <w:lang w:eastAsia="es-ES"/>
         </w:rPr>
+        <w:lastRenderedPageBreak/>
         <w:drawing>
-          <wp:inline distT="0" distB="0" distL="0" distR="0">
+          <wp:inline distT="0" distB="0" distL="0" distR="0" wp14:anchorId="7462B6FA" wp14:editId="0A128FC9">
             <wp:extent cx="5287685" cy="3269895"/>
             <wp:effectExtent l="19050" t="0" r="8215" b="0"/>
             <wp:docPr id="3" name="Imagen 1" descr="C:\Users\Sergio\HADAWEB\web\Capturas\IniciarSesion.jpg"/>
@@ -182,7 +172,7 @@
                     </pic:cNvPicPr>
                   </pic:nvPicPr>
                   <pic:blipFill>
-                    <a:blip r:embed="rId6" cstate="print"/>
+                    <a:blip r:embed="rId7" cstate="print"/>
                     <a:srcRect/>
                     <a:stretch>
                       <a:fillRect/>
@@ -213,6 +203,9 @@
     </w:p>
     <w:p/>
     <w:p>
+      <w:pPr>
+        <w:jc w:val="both"/>
+      </w:pPr>
       <w:r>
         <w:t xml:space="preserve">Pagina "Iniciar Sesión", en este apartado podremos </w:t>
       </w:r>
@@ -227,6 +220,9 @@
     </w:p>
     <w:p/>
     <w:p>
+      <w:pPr>
+        <w:jc w:val="center"/>
+      </w:pPr>
       <w:r>
         <w:rPr>
           <w:noProof/>
@@ -234,9 +230,9 @@
         </w:rPr>
         <w:drawing>
           <wp:inline distT="0" distB="0" distL="0" distR="0">
-            <wp:extent cx="5145481" cy="3361269"/>
-            <wp:effectExtent l="19050" t="0" r="0" b="0"/>
-            <wp:docPr id="4" name="Imagen 2" descr="C:\Users\Sergio\HADAWEB\web\Capturas\Registro.jpg"/>
+            <wp:extent cx="5193792" cy="3406318"/>
+            <wp:effectExtent l="0" t="0" r="0" b="0"/>
+            <wp:docPr id="8" name="Imagen 8" descr="C:\Users\Agustin\web\Capturas\Registro.jpg"/>
             <wp:cNvGraphicFramePr>
               <a:graphicFrameLocks xmlns:a="http://schemas.openxmlformats.org/drawingml/2006/main" noChangeAspect="1"/>
             </wp:cNvGraphicFramePr>
@@ -244,13 +240,19 @@
               <a:graphicData uri="http://schemas.openxmlformats.org/drawingml/2006/picture">
                 <pic:pic xmlns:pic="http://schemas.openxmlformats.org/drawingml/2006/picture">
                   <pic:nvPicPr>
-                    <pic:cNvPr id="0" name="Picture 2" descr="C:\Users\Sergio\HADAWEB\web\Capturas\Registro.jpg"/>
+                    <pic:cNvPr id="0" name="Picture 1" descr="C:\Users\Agustin\web\Capturas\Registro.jpg"/>
                     <pic:cNvPicPr>
                       <a:picLocks noChangeAspect="1" noChangeArrowheads="1"/>
                     </pic:cNvPicPr>
                   </pic:nvPicPr>
                   <pic:blipFill>
-                    <a:blip r:embed="rId7" cstate="print"/>
+                    <a:blip r:embed="rId8">
+                      <a:extLst>
+                        <a:ext uri="{28A0092B-C50C-407E-A947-70E740481C1C}">
+                          <a14:useLocalDpi xmlns:a14="http://schemas.microsoft.com/office/drawing/2010/main" val="0"/>
+                        </a:ext>
+                      </a:extLst>
+                    </a:blip>
                     <a:srcRect/>
                     <a:stretch>
                       <a:fillRect/>
@@ -259,17 +261,14 @@
                   <pic:spPr bwMode="auto">
                     <a:xfrm>
                       <a:off x="0" y="0"/>
-                      <a:ext cx="5145070" cy="3361001"/>
+                      <a:ext cx="5194332" cy="3406672"/>
                     </a:xfrm>
                     <a:prstGeom prst="rect">
                       <a:avLst/>
                     </a:prstGeom>
                     <a:noFill/>
-                    <a:ln w="9525">
+                    <a:ln>
                       <a:noFill/>
-                      <a:miter lim="800000"/>
-                      <a:headEnd/>
-                      <a:tailEnd/>
                     </a:ln>
                   </pic:spPr>
                 </pic:pic>
@@ -278,12 +277,12 @@
           </wp:inline>
         </w:drawing>
       </w:r>
-      <w:r>
-        <w:t xml:space="preserve"> </w:t>
-      </w:r>
     </w:p>
     <w:p/>
     <w:p>
+      <w:pPr>
+        <w:jc w:val="both"/>
+      </w:pPr>
       <w:r>
         <w:t>Página "Registro", en este apartado podrás registrarte en la página WEB, rellenando los campos obligatorios. A continuación el usuario quedará guardado en la Base de Datos para poder iniciar sesión en un futuro.</w:t>
       </w:r>
@@ -291,12 +290,14 @@
     <w:p/>
     <w:p/>
     <w:p>
+      <w:pPr>
+        <w:jc w:val="center"/>
+      </w:pPr>
       <w:r>
         <w:rPr>
           <w:noProof/>
           <w:lang w:eastAsia="es-ES"/>
         </w:rPr>
-        <w:lastRenderedPageBreak/>
         <w:drawing>
           <wp:inline distT="0" distB="0" distL="0" distR="0">
             <wp:extent cx="5145481" cy="3186620"/>
@@ -315,7 +316,7 @@
                     </pic:cNvPicPr>
                   </pic:nvPicPr>
                   <pic:blipFill>
-                    <a:blip r:embed="rId8" cstate="print"/>
+                    <a:blip r:embed="rId9" cstate="print"/>
                     <a:srcRect/>
                     <a:stretch>
                       <a:fillRect/>
@@ -346,6 +347,9 @@
     </w:p>
     <w:p/>
     <w:p>
+      <w:pPr>
+        <w:jc w:val="both"/>
+      </w:pPr>
       <w:r>
         <w:t xml:space="preserve">Página "Perfil de Usuario". Toda persona registrada tendrá un apartado en el cual verá </w:t>
       </w:r>
@@ -354,12 +358,18 @@
       </w:r>
     </w:p>
     <w:p>
+      <w:pPr>
+        <w:jc w:val="both"/>
+      </w:pPr>
       <w:r>
         <w:t>En cualquier momento el dueño de dicha cuenta, podrá eliminarla con el botón "eliminar cuenta", lo que borrará su información de la Base de Datos.</w:t>
       </w:r>
     </w:p>
     <w:p/>
     <w:p>
+      <w:pPr>
+        <w:jc w:val="center"/>
+      </w:pPr>
       <w:r>
         <w:rPr>
           <w:noProof/>
@@ -383,7 +393,7 @@
                     </pic:cNvPicPr>
                   </pic:nvPicPr>
                   <pic:blipFill>
-                    <a:blip r:embed="rId9" cstate="print"/>
+                    <a:blip r:embed="rId10" cstate="print"/>
                     <a:srcRect/>
                     <a:stretch>
                       <a:fillRect/>
@@ -414,27 +424,20 @@
     </w:p>
     <w:p/>
     <w:p>
-      <w:r>
-        <w:t xml:space="preserve">Pagina "Subir </w:t>
-      </w:r>
-      <w:proofErr w:type="spellStart"/>
-      <w:r>
-        <w:t>App</w:t>
-      </w:r>
-      <w:proofErr w:type="spellEnd"/>
-      <w:r>
-        <w:t xml:space="preserve">". Cuando un usuario desee subir una nueva aplicación al servidor para compartirla, esta será la interfaz con los campos que debe rellenar. Cabe destacar que podrá clasificar su </w:t>
-      </w:r>
-      <w:proofErr w:type="spellStart"/>
-      <w:r>
-        <w:t>App</w:t>
-      </w:r>
-      <w:proofErr w:type="spellEnd"/>
-      <w:r>
-        <w:t xml:space="preserve"> con una categoría e incluso ponerle un precio o publicarla gratuita.</w:t>
-      </w:r>
-    </w:p>
-    <w:p>
+      <w:pPr>
+        <w:jc w:val="both"/>
+      </w:pPr>
+      <w:r>
+        <w:t>Pá</w:t>
+      </w:r>
+      <w:r>
+        <w:t>gina "Subir App". Cuando un usuario desee subir una nueva aplicación al servidor para compartirla, esta será la interfaz con los campos que debe rellenar. Cabe destacar que podrá clasificar su App con una categoría e incluso ponerle un precio o publicarla gratuita.</w:t>
+      </w:r>
+    </w:p>
+    <w:p>
+      <w:pPr>
+        <w:jc w:val="center"/>
+      </w:pPr>
       <w:r>
         <w:rPr>
           <w:noProof/>
@@ -459,7 +462,7 @@
                     </pic:cNvPicPr>
                   </pic:nvPicPr>
                   <pic:blipFill>
-                    <a:blip r:embed="rId10" cstate="print"/>
+                    <a:blip r:embed="rId11" cstate="print"/>
                     <a:srcRect/>
                     <a:stretch>
                       <a:fillRect/>
@@ -490,33 +493,28 @@
     </w:p>
     <w:p/>
     <w:p>
-      <w:r>
-        <w:t xml:space="preserve">Página "Perfil </w:t>
+      <w:pPr>
+        <w:jc w:val="both"/>
+      </w:pPr>
+      <w:r>
+        <w:t xml:space="preserve">Página "Perfil App". Cuando una aplicación ya ha sido subida al servidor, cuando un usuario haga </w:t>
       </w:r>
       <w:proofErr w:type="spellStart"/>
       <w:r>
-        <w:t>App</w:t>
+        <w:t>click</w:t>
       </w:r>
       <w:proofErr w:type="spellEnd"/>
       <w:r>
-        <w:t xml:space="preserve">". Cuando una aplicación ya ha sido subida al servidor, cuando un usuario haga </w:t>
-      </w:r>
-      <w:proofErr w:type="spellStart"/>
-      <w:r>
-        <w:t>click</w:t>
-      </w:r>
-      <w:proofErr w:type="spellEnd"/>
-      <w:r>
-        <w:t xml:space="preserve"> sobre ella, verá esta interfaz, en la cual tendrá toda la información de esa aplicación,  nombre, descripción y precio. Una vez que el usuario se descargue la </w:t>
-      </w:r>
-      <w:proofErr w:type="spellStart"/>
-      <w:r>
-        <w:t>App</w:t>
-      </w:r>
-      <w:proofErr w:type="spellEnd"/>
-      <w:r>
-        <w:t>, podrá valorarla con su opinión de 0-10 .</w:t>
-      </w:r>
+        <w:t xml:space="preserve"> sobre ella, verá esta interfaz, en la cual tendrá toda la información de esa aplicación,  nombre, descripción y precio. Una vez que el usuario se descargue la App, podrá v</w:t>
+      </w:r>
+      <w:r>
+        <w:t>alorarla con su opinión de 0-10</w:t>
+      </w:r>
+      <w:r>
+        <w:t>.</w:t>
+      </w:r>
+      <w:bookmarkStart w:id="0" w:name="_GoBack"/>
+      <w:bookmarkEnd w:id="0"/>
     </w:p>
     <w:sectPr>
       <w:pgSz w:w="11906" w:h="16838"/>
@@ -529,7 +527,7 @@
 </file>
 
 <file path=word/styles.xml><?xml version="1.0" encoding="utf-8"?>
-<w:styles xmlns:r="http://schemas.openxmlformats.org/officeDocument/2006/relationships" xmlns:w="http://schemas.openxmlformats.org/wordprocessingml/2006/main">
+<w:styles xmlns:mc="http://schemas.openxmlformats.org/markup-compatibility/2006" xmlns:r="http://schemas.openxmlformats.org/officeDocument/2006/relationships" xmlns:w="http://schemas.openxmlformats.org/wordprocessingml/2006/main" xmlns:w14="http://schemas.microsoft.com/office/word/2010/wordml" mc:Ignorable="w14">
   <w:docDefaults>
     <w:rPrDefault>
       <w:rPr>
@@ -700,7 +698,6 @@
     <w:uiPriority w:val="99"/>
     <w:semiHidden/>
     <w:unhideWhenUsed/>
-    <w:qFormat/>
     <w:tblPr>
       <w:tblInd w:w="0" w:type="dxa"/>
       <w:tblCellMar>

</xml_diff>